<commit_message>
Updated based on feedback from user workshop 1
Added notes on database structure and some application code details
</commit_message>
<xml_diff>
--- a/Documentation/Dandelion data collection platform spec.docx
+++ b/Documentation/Dandelion data collection platform spec.docx
@@ -37,8 +37,8 @@
         <mc:AlternateContent>
           <mc:Choice Requires="wpc">
             <w:drawing>
-              <wp:inline distT="0" distB="0" distL="0" distR="0" wp14:anchorId="011EEBF7" wp14:editId="57D59600">
-                <wp:extent cx="5727700" cy="4198620"/>
+              <wp:inline distT="0" distB="0" distL="0" distR="0" wp14:anchorId="011EEBF7" wp14:editId="2E1F8B2C">
+                <wp:extent cx="5727700" cy="4491907"/>
                 <wp:effectExtent l="0" t="0" r="0" b="0"/>
                 <wp:docPr id="107" name="Canvas 107"/>
                 <wp:cNvGraphicFramePr>
@@ -54,8 +54,8 @@
                         <wps:cNvSpPr/>
                         <wps:spPr>
                           <a:xfrm>
-                            <a:off x="218049" y="1547446"/>
-                            <a:ext cx="2722098" cy="2433709"/>
+                            <a:off x="218049" y="1547118"/>
+                            <a:ext cx="2722098" cy="2844672"/>
                           </a:xfrm>
                           <a:prstGeom prst="rect">
                             <a:avLst/>
@@ -115,7 +115,7 @@
                         <wps:cNvSpPr/>
                         <wps:spPr>
                           <a:xfrm>
-                            <a:off x="306608" y="2558956"/>
+                            <a:off x="306608" y="2932718"/>
                             <a:ext cx="2506930" cy="360088"/>
                           </a:xfrm>
                           <a:prstGeom prst="rect">
@@ -170,8 +170,8 @@
                         <wps:cNvSpPr/>
                         <wps:spPr>
                           <a:xfrm>
-                            <a:off x="1664141" y="2105875"/>
-                            <a:ext cx="1156431" cy="359831"/>
+                            <a:off x="309227" y="2526098"/>
+                            <a:ext cx="2500718" cy="359831"/>
                           </a:xfrm>
                           <a:prstGeom prst="rect">
                             <a:avLst/>
@@ -225,7 +225,7 @@
                         <wps:cNvSpPr/>
                         <wps:spPr>
                           <a:xfrm>
-                            <a:off x="295423" y="3083121"/>
+                            <a:off x="295423" y="3456883"/>
                             <a:ext cx="1012873" cy="546343"/>
                           </a:xfrm>
                           <a:prstGeom prst="can">
@@ -280,7 +280,7 @@
                         <wpg:cNvGrpSpPr/>
                         <wpg:grpSpPr>
                           <a:xfrm>
-                            <a:off x="1392701" y="3109874"/>
+                            <a:off x="1392701" y="3483636"/>
                             <a:ext cx="1418103" cy="786876"/>
                             <a:chOff x="239151" y="1886879"/>
                             <a:chExt cx="1418103" cy="891490"/>
@@ -985,8 +985,8 @@
                         <wps:cNvCnPr/>
                         <wps:spPr>
                           <a:xfrm flipH="1">
-                            <a:off x="2242357" y="1236751"/>
-                            <a:ext cx="4958" cy="869124"/>
+                            <a:off x="2242616" y="1236620"/>
+                            <a:ext cx="4699" cy="1286323"/>
                           </a:xfrm>
                           <a:prstGeom prst="straightConnector1">
                             <a:avLst/>
@@ -1212,7 +1212,7 @@
           </mc:Choice>
           <mc:Fallback>
             <w:pict>
-              <v:group w14:anchorId="011EEBF7" id="Canvas 107" o:spid="_x0000_s1026" editas="canvas" style="width:451pt;height:330.6pt;mso-position-horizontal-relative:char;mso-position-vertical-relative:line" coordsize="57277,41986" o:gfxdata="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">
+              <v:group w14:anchorId="011EEBF7" id="Canvas 107" o:spid="_x0000_s1026" editas="canvas" style="width:451pt;height:353.7pt;mso-position-horizontal-relative:char;mso-position-vertical-relative:line" coordsize="57277,44913" o:gfxdata="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">
                 <v:shapetype id="_x0000_t75" coordsize="21600,21600" o:spt="75" o:preferrelative="t" path="m@4@5l@4@11@9@11@9@5xe" filled="f" stroked="f">
                   <v:stroke joinstyle="miter"/>
                   <v:formulas>
@@ -1232,11 +1232,11 @@
                   <v:path o:extrusionok="f" gradientshapeok="t" o:connecttype="rect"/>
                   <o:lock v:ext="edit" aspectratio="t"/>
                 </v:shapetype>
-                <v:shape id="_x0000_s1027" type="#_x0000_t75" style="position:absolute;width:57277;height:41986;visibility:visible;mso-wrap-style:square">
+                <v:shape id="_x0000_s1027" type="#_x0000_t75" style="position:absolute;width:57277;height:44913;visibility:visible;mso-wrap-style:square">
                   <v:fill o:detectmouseclick="t"/>
                   <v:path o:connecttype="none"/>
                 </v:shape>
-                <v:rect id="Rectangle 85" o:spid="_x0000_s1028" style="position:absolute;left:2180;top:15474;width:27221;height:24337;visibility:visible;mso-wrap-style:square;v-text-anchor:top" o:gfxdata="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" fillcolor="#e2efd9 [665]" strokecolor="#a5a5a5 [3206]" strokeweight="1pt">
+                <v:rect id="Rectangle 85" o:spid="_x0000_s1028" style="position:absolute;left:2180;top:15471;width:27221;height:28446;visibility:visible;mso-wrap-style:square;v-text-anchor:top" o:gfxdata="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" fillcolor="#e2efd9 [665]" strokecolor="#a5a5a5 [3206]" strokeweight="1pt">
                   <v:textbox>
                     <w:txbxContent>
                       <w:p>
@@ -1260,7 +1260,7 @@
                     </w:txbxContent>
                   </v:textbox>
                 </v:rect>
-                <v:rect id="Rectangle 86" o:spid="_x0000_s1029" style="position:absolute;left:3066;top:25589;width:25069;height:3601;visibility:visible;mso-wrap-style:square;v-text-anchor:top" o:gfxdata="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" fillcolor="white [3201]" strokecolor="#a5a5a5 [3206]" strokeweight="1pt">
+                <v:rect id="Rectangle 86" o:spid="_x0000_s1029" style="position:absolute;left:3066;top:29327;width:25069;height:3601;visibility:visible;mso-wrap-style:square;v-text-anchor:top" o:gfxdata="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" fillcolor="white [3201]" strokecolor="#a5a5a5 [3206]" strokeweight="1pt">
                   <v:textbox>
                     <w:txbxContent>
                       <w:p>
@@ -1284,7 +1284,7 @@
                     </w:txbxContent>
                   </v:textbox>
                 </v:rect>
-                <v:rect id="Rectangle 87" o:spid="_x0000_s1030" style="position:absolute;left:16641;top:21058;width:11564;height:3599;visibility:visible;mso-wrap-style:square;v-text-anchor:top" o:gfxdata="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" fillcolor="white [3201]" strokecolor="#a5a5a5 [3206]" strokeweight="1pt">
+                <v:rect id="Rectangle 87" o:spid="_x0000_s1030" style="position:absolute;left:3092;top:25260;width:25007;height:3599;visibility:visible;mso-wrap-style:square;v-text-anchor:top" o:gfxdata="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" fillcolor="white [3201]" strokecolor="#a5a5a5 [3206]" strokeweight="1pt">
                   <v:textbox>
                     <w:txbxContent>
                       <w:p>
@@ -1320,7 +1320,7 @@
                   </v:handles>
                   <o:complex v:ext="view"/>
                 </v:shapetype>
-                <v:shape id="Can 88" o:spid="_x0000_s1031" type="#_x0000_t22" style="position:absolute;left:2954;top:30831;width:10128;height:5463;visibility:visible;mso-wrap-style:square;v-text-anchor:middle" o:gfxdata="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" fillcolor="white [3201]" strokecolor="#a5a5a5 [3206]" strokeweight="1pt">
+                <v:shape id="Can 88" o:spid="_x0000_s1031" type="#_x0000_t22" style="position:absolute;left:2954;top:34568;width:10128;height:5464;visibility:visible;mso-wrap-style:square;v-text-anchor:middle" o:gfxdata="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" fillcolor="white [3201]" strokecolor="#a5a5a5 [3206]" strokeweight="1pt">
                   <v:stroke joinstyle="miter"/>
                   <v:textbox inset=",0">
                     <w:txbxContent>
@@ -1345,7 +1345,7 @@
                     </w:txbxContent>
                   </v:textbox>
                 </v:shape>
-                <v:group id="Group 89" o:spid="_x0000_s1032" style="position:absolute;left:13927;top:31098;width:14181;height:7869" coordorigin="2391,18868" coordsize="14181,8914" o:gfxdata="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">
+                <v:group id="Group 89" o:spid="_x0000_s1032" style="position:absolute;left:13927;top:34836;width:14181;height:7869" coordorigin="2391,18868" coordsize="14181,8914" o:gfxdata="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">
                   <v:rect id="Rectangle 90" o:spid="_x0000_s1033" style="position:absolute;left:2391;top:18868;width:14181;height:8775;visibility:visible;mso-wrap-style:square;v-text-anchor:top" o:gfxdata="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" fillcolor="white [3201]" strokecolor="#a5a5a5 [3206]" strokeweight="1pt">
                     <v:textbox>
                       <w:txbxContent>
@@ -1707,7 +1707,7 @@
                 <v:shape id="Straight Arrow Connector 100" o:spid="_x0000_s1043" type="#_x0000_t32" style="position:absolute;left:29179;top:8298;width:14782;height:2374;flip:x y;visibility:visible;mso-wrap-style:square" o:connectortype="straight" o:gfxdata="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" strokecolor="#70ad47 [3209]" strokeweight="2.25pt">
                   <v:stroke endarrow="block" joinstyle="miter"/>
                 </v:shape>
-                <v:shape id="Straight Arrow Connector 101" o:spid="_x0000_s1044" type="#_x0000_t32" style="position:absolute;left:22423;top:12367;width:50;height:8691;flip:x;visibility:visible;mso-wrap-style:square" o:connectortype="straight" o:gfxdata="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" strokecolor="#70ad47 [3209]" strokeweight="2.25pt">
+                <v:shape id="Straight Arrow Connector 101" o:spid="_x0000_s1044" type="#_x0000_t32" style="position:absolute;left:22426;top:12366;width:47;height:12863;flip:x;visibility:visible;mso-wrap-style:square" o:connectortype="straight" o:gfxdata="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" strokecolor="#70ad47 [3209]" strokeweight="2.25pt">
                   <v:stroke startarrow="block" endarrow="block" joinstyle="miter"/>
                 </v:shape>
                 <v:shape id="Cloud 102" o:spid="_x0000_s1045" style="position:absolute;left:15755;top:4220;width:13435;height:8156;visibility:visible;mso-wrap-style:square;v-text-anchor:middle" coordsize="43200,43200" o:spt="100" o:gfxdata="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" adj="-11796480,,5400" path="m3900,14370c3629,11657,4261,8921,5623,6907,7775,3726,11264,3017,14005,5202,15678,909,19914,22,22456,3432,23097,1683,24328,474,25749,200v1564,-302,3126,570,4084,2281c31215,267,33501,-460,35463,690v1495,876,2567,2710,2855,4886c40046,6218,41422,7998,41982,10318v407,1684,349,3513,-164,5142c43079,17694,43520,20590,43016,23322v-670,3632,-2888,6352,-5612,6882c37391,32471,36658,34621,35395,36101v-1919,2249,-4691,2538,-6840,714c27860,39948,25999,42343,23667,43106v-2748,899,-5616,-633,-7187,-3840c12772,42310,7956,40599,5804,35472,3690,35809,1705,34024,1110,31250,679,29243,1060,27077,2113,25551,619,24354,-213,22057,-5,19704,239,16949,1845,14791,3863,14507v12,-46,25,-91,37,-137xem4693,26177nfc3809,26271,2925,25993,2160,25380t4768,9519nfc6573,35092,6200,35220,5820,35280t10658,3810nfc16211,38544,15987,37961,15810,37350m28827,34751nfc28788,35398,28698,36038,28560,36660m34129,22954nfc36133,24282,37398,27058,37380,30090m41798,15354nfc41473,16386,40978,17302,40350,18030m38324,5426nfc38379,5843,38405,6266,38400,6690m29078,3952nfc29267,3369,29516,2826,29820,2340m22141,4720nfc22218,4238,22339,3771,22500,3330m14000,5192nfc14472,5568,14908,6021,15300,6540m4127,15789nfc4024,15325,3948,14851,3900,14370e" fillcolor="white [3201]" strokecolor="#a5a5a5 [3206]" strokeweight="1pt">
@@ -1772,13 +1772,13 @@
         <w:tblLook w:val="04A0" w:firstRow="1" w:lastRow="0" w:firstColumn="1" w:lastColumn="0" w:noHBand="0" w:noVBand="1"/>
       </w:tblPr>
       <w:tblGrid>
-        <w:gridCol w:w="1555"/>
-        <w:gridCol w:w="7455"/>
+        <w:gridCol w:w="1696"/>
+        <w:gridCol w:w="7314"/>
       </w:tblGrid>
       <w:tr>
         <w:tc>
           <w:tcPr>
-            <w:tcW w:w="1555" w:type="dxa"/>
+            <w:tcW w:w="1696" w:type="dxa"/>
           </w:tcPr>
           <w:p>
             <w:r>
@@ -1788,7 +1788,7 @@
         </w:tc>
         <w:tc>
           <w:tcPr>
-            <w:tcW w:w="7455" w:type="dxa"/>
+            <w:tcW w:w="7314" w:type="dxa"/>
           </w:tcPr>
           <w:p>
             <w:r>
@@ -1800,7 +1800,7 @@
       <w:tr>
         <w:tc>
           <w:tcPr>
-            <w:tcW w:w="1555" w:type="dxa"/>
+            <w:tcW w:w="1696" w:type="dxa"/>
           </w:tcPr>
           <w:p>
             <w:r>
@@ -1810,7 +1810,7 @@
         </w:tc>
         <w:tc>
           <w:tcPr>
-            <w:tcW w:w="7455" w:type="dxa"/>
+            <w:tcW w:w="7314" w:type="dxa"/>
           </w:tcPr>
           <w:p>
             <w:r>
@@ -1822,7 +1822,7 @@
       <w:tr>
         <w:tc>
           <w:tcPr>
-            <w:tcW w:w="1555" w:type="dxa"/>
+            <w:tcW w:w="1696" w:type="dxa"/>
           </w:tcPr>
           <w:p>
             <w:r>
@@ -1832,7 +1832,7 @@
         </w:tc>
         <w:tc>
           <w:tcPr>
-            <w:tcW w:w="7455" w:type="dxa"/>
+            <w:tcW w:w="7314" w:type="dxa"/>
           </w:tcPr>
           <w:p>
             <w:r>
@@ -1844,24 +1844,24 @@
       <w:tr>
         <w:tc>
           <w:tcPr>
-            <w:tcW w:w="1555" w:type="dxa"/>
-          </w:tcPr>
-          <w:p>
-            <w:r>
-              <w:t>User</w:t>
-            </w:r>
-          </w:p>
-        </w:tc>
-        <w:tc>
-          <w:tcPr>
-            <w:tcW w:w="7455" w:type="dxa"/>
-          </w:tcPr>
-          <w:p>
-            <w:r>
-              <w:t>Staff or student user without management responsibility. The system does not differentiate between staff and students.</w:t>
-            </w:r>
-            <w:r>
-              <w:t xml:space="preserve"> A user may be part of a project team with additional privilege to update the project data.</w:t>
+            <w:tcW w:w="1696" w:type="dxa"/>
+          </w:tcPr>
+          <w:p>
+            <w:r>
+              <w:t>Project leader</w:t>
+            </w:r>
+          </w:p>
+        </w:tc>
+        <w:tc>
+          <w:tcPr>
+            <w:tcW w:w="7314" w:type="dxa"/>
+          </w:tcPr>
+          <w:p>
+            <w:r>
+              <w:t>School user with delegated responsibility for a specific project. They can manage experiments including assigning experiment participants</w:t>
+            </w:r>
+            <w:r>
+              <w:t>.</w:t>
             </w:r>
           </w:p>
         </w:tc>
@@ -1869,7 +1869,61 @@
       <w:tr>
         <w:tc>
           <w:tcPr>
-            <w:tcW w:w="1555" w:type="dxa"/>
+            <w:tcW w:w="1696" w:type="dxa"/>
+          </w:tcPr>
+          <w:p>
+            <w:r>
+              <w:t>Experiment participant</w:t>
+            </w:r>
+          </w:p>
+        </w:tc>
+        <w:tc>
+          <w:tcPr>
+            <w:tcW w:w="7314" w:type="dxa"/>
+          </w:tcPr>
+          <w:p>
+            <w:r>
+              <w:t>School user participating in a specific experiment. They are allowed to upload experimental observations and create reports</w:t>
+            </w:r>
+            <w:r>
+              <w:t>.</w:t>
+            </w:r>
+          </w:p>
+        </w:tc>
+      </w:tr>
+      <w:tr>
+        <w:tc>
+          <w:tcPr>
+            <w:tcW w:w="1696" w:type="dxa"/>
+          </w:tcPr>
+          <w:p>
+            <w:r>
+              <w:lastRenderedPageBreak/>
+              <w:t>School u</w:t>
+            </w:r>
+            <w:r>
+              <w:t>ser</w:t>
+            </w:r>
+          </w:p>
+        </w:tc>
+        <w:tc>
+          <w:tcPr>
+            <w:tcW w:w="7314" w:type="dxa"/>
+          </w:tcPr>
+          <w:p>
+            <w:r>
+              <w:t>Staff or student user without management responsibility. The system does not differentiate between staff and students.</w:t>
+            </w:r>
+            <w:r>
+              <w:t xml:space="preserve"> A user may be part of a project team with additional privilege to update the project data.</w:t>
+            </w:r>
+          </w:p>
+        </w:tc>
+      </w:tr>
+      <w:tr>
+        <w:tc>
+          <w:tcPr>
+            <w:tcW w:w="1696" w:type="dxa"/>
           </w:tcPr>
           <w:p>
             <w:r>
@@ -1879,7 +1933,7 @@
         </w:tc>
         <w:tc>
           <w:tcPr>
-            <w:tcW w:w="7455" w:type="dxa"/>
+            <w:tcW w:w="7314" w:type="dxa"/>
           </w:tcPr>
           <w:p>
             <w:r>
@@ -1898,7 +1952,6 @@
         <w:pStyle w:val="Heading2"/>
       </w:pPr>
       <w:r>
-        <w:lastRenderedPageBreak/>
         <w:t>Database structure conventions</w:t>
       </w:r>
     </w:p>
@@ -1943,6 +1996,9 @@
             <w:tcW w:w="1980" w:type="dxa"/>
           </w:tcPr>
           <w:p>
+            <w:pPr>
+              <w:spacing w:before="0" w:after="0"/>
+            </w:pPr>
             <w:r>
               <w:t>Column</w:t>
             </w:r>
@@ -1954,6 +2010,7 @@
           </w:tcPr>
           <w:p>
             <w:pPr>
+              <w:spacing w:before="0" w:after="0"/>
               <w:cnfStyle w:val="100000000000" w:firstRow="1" w:lastRow="0" w:firstColumn="0" w:lastColumn="0" w:oddVBand="0" w:evenVBand="0" w:oddHBand="0" w:evenHBand="0" w:firstRowFirstColumn="0" w:firstRowLastColumn="0" w:lastRowFirstColumn="0" w:lastRowLastColumn="0"/>
             </w:pPr>
             <w:r>
@@ -1967,6 +2024,7 @@
           </w:tcPr>
           <w:p>
             <w:pPr>
+              <w:spacing w:before="0" w:after="0"/>
               <w:cnfStyle w:val="100000000000" w:firstRow="1" w:lastRow="0" w:firstColumn="0" w:lastColumn="0" w:oddVBand="0" w:evenVBand="0" w:oddHBand="0" w:evenHBand="0" w:firstRowFirstColumn="0" w:firstRowLastColumn="0" w:lastRowFirstColumn="0" w:lastRowLastColumn="0"/>
             </w:pPr>
             <w:r>
@@ -1985,6 +2043,9 @@
             <w:tcW w:w="1980" w:type="dxa"/>
           </w:tcPr>
           <w:p>
+            <w:pPr>
+              <w:spacing w:before="0" w:after="0"/>
+            </w:pPr>
             <w:r>
               <w:t>id</w:t>
             </w:r>
@@ -1996,6 +2057,7 @@
           </w:tcPr>
           <w:p>
             <w:pPr>
+              <w:spacing w:before="0" w:after="0"/>
               <w:cnfStyle w:val="000000100000" w:firstRow="0" w:lastRow="0" w:firstColumn="0" w:lastColumn="0" w:oddVBand="0" w:evenVBand="0" w:oddHBand="1" w:evenHBand="0" w:firstRowFirstColumn="0" w:firstRowLastColumn="0" w:lastRowFirstColumn="0" w:lastRowLastColumn="0"/>
             </w:pPr>
             <w:r>
@@ -2009,6 +2071,7 @@
           </w:tcPr>
           <w:p>
             <w:pPr>
+              <w:spacing w:before="0" w:after="0"/>
               <w:cnfStyle w:val="000000100000" w:firstRow="0" w:lastRow="0" w:firstColumn="0" w:lastColumn="0" w:oddVBand="0" w:evenVBand="0" w:oddHBand="1" w:evenHBand="0" w:firstRowFirstColumn="0" w:firstRowLastColumn="0" w:lastRowFirstColumn="0" w:lastRowLastColumn="0"/>
             </w:pPr>
             <w:r>
@@ -2024,6 +2087,9 @@
             <w:tcW w:w="1980" w:type="dxa"/>
           </w:tcPr>
           <w:p>
+            <w:pPr>
+              <w:spacing w:before="0" w:after="0"/>
+            </w:pPr>
             <w:r>
               <w:t>d</w:t>
             </w:r>
@@ -2038,6 +2104,7 @@
           </w:tcPr>
           <w:p>
             <w:pPr>
+              <w:spacing w:before="0" w:after="0"/>
               <w:cnfStyle w:val="000000000000" w:firstRow="0" w:lastRow="0" w:firstColumn="0" w:lastColumn="0" w:oddVBand="0" w:evenVBand="0" w:oddHBand="0" w:evenHBand="0" w:firstRowFirstColumn="0" w:firstRowLastColumn="0" w:lastRowFirstColumn="0" w:lastRowLastColumn="0"/>
             </w:pPr>
             <w:r>
@@ -2051,6 +2118,7 @@
           </w:tcPr>
           <w:p>
             <w:pPr>
+              <w:spacing w:before="0" w:after="0"/>
               <w:cnfStyle w:val="000000000000" w:firstRow="0" w:lastRow="0" w:firstColumn="0" w:lastColumn="0" w:oddVBand="0" w:evenVBand="0" w:oddHBand="0" w:evenHBand="0" w:firstRowFirstColumn="0" w:firstRowLastColumn="0" w:lastRowFirstColumn="0" w:lastRowLastColumn="0"/>
             </w:pPr>
             <w:r>
@@ -2069,6 +2137,9 @@
             <w:tcW w:w="1980" w:type="dxa"/>
           </w:tcPr>
           <w:p>
+            <w:pPr>
+              <w:spacing w:before="0" w:after="0"/>
+            </w:pPr>
             <w:proofErr w:type="spellStart"/>
             <w:r>
               <w:t>c</w:t>
@@ -2085,6 +2156,7 @@
           </w:tcPr>
           <w:p>
             <w:pPr>
+              <w:spacing w:before="0" w:after="0"/>
               <w:cnfStyle w:val="000000100000" w:firstRow="0" w:lastRow="0" w:firstColumn="0" w:lastColumn="0" w:oddVBand="0" w:evenVBand="0" w:oddHBand="1" w:evenHBand="0" w:firstRowFirstColumn="0" w:firstRowLastColumn="0" w:lastRowFirstColumn="0" w:lastRowLastColumn="0"/>
             </w:pPr>
             <w:r>
@@ -2098,6 +2170,7 @@
           </w:tcPr>
           <w:p>
             <w:pPr>
+              <w:spacing w:before="0" w:after="0"/>
               <w:cnfStyle w:val="000000100000" w:firstRow="0" w:lastRow="0" w:firstColumn="0" w:lastColumn="0" w:oddVBand="0" w:evenVBand="0" w:oddHBand="1" w:evenHBand="0" w:firstRowFirstColumn="0" w:firstRowLastColumn="0" w:lastRowFirstColumn="0" w:lastRowLastColumn="0"/>
             </w:pPr>
             <w:r>
@@ -2113,6 +2186,9 @@
             <w:tcW w:w="1980" w:type="dxa"/>
           </w:tcPr>
           <w:p>
+            <w:pPr>
+              <w:spacing w:before="0" w:after="0"/>
+            </w:pPr>
             <w:proofErr w:type="spellStart"/>
             <w:r>
               <w:t>u</w:t>
@@ -2129,6 +2205,7 @@
           </w:tcPr>
           <w:p>
             <w:pPr>
+              <w:spacing w:before="0" w:after="0"/>
               <w:cnfStyle w:val="000000000000" w:firstRow="0" w:lastRow="0" w:firstColumn="0" w:lastColumn="0" w:oddVBand="0" w:evenVBand="0" w:oddHBand="0" w:evenHBand="0" w:firstRowFirstColumn="0" w:firstRowLastColumn="0" w:lastRowFirstColumn="0" w:lastRowLastColumn="0"/>
             </w:pPr>
             <w:r>
@@ -2142,6 +2219,7 @@
           </w:tcPr>
           <w:p>
             <w:pPr>
+              <w:spacing w:before="0" w:after="0"/>
               <w:cnfStyle w:val="000000000000" w:firstRow="0" w:lastRow="0" w:firstColumn="0" w:lastColumn="0" w:oddVBand="0" w:evenVBand="0" w:oddHBand="0" w:evenHBand="0" w:firstRowFirstColumn="0" w:firstRowLastColumn="0" w:lastRowFirstColumn="0" w:lastRowLastColumn="0"/>
             </w:pPr>
             <w:r>
@@ -2160,6 +2238,9 @@
             <w:tcW w:w="1980" w:type="dxa"/>
           </w:tcPr>
           <w:p>
+            <w:pPr>
+              <w:spacing w:before="0" w:after="0"/>
+            </w:pPr>
             <w:proofErr w:type="spellStart"/>
             <w:r>
               <w:t>created_by</w:t>
@@ -2173,6 +2254,7 @@
           </w:tcPr>
           <w:p>
             <w:pPr>
+              <w:spacing w:before="0" w:after="0"/>
               <w:cnfStyle w:val="000000100000" w:firstRow="0" w:lastRow="0" w:firstColumn="0" w:lastColumn="0" w:oddVBand="0" w:evenVBand="0" w:oddHBand="1" w:evenHBand="0" w:firstRowFirstColumn="0" w:firstRowLastColumn="0" w:lastRowFirstColumn="0" w:lastRowLastColumn="0"/>
             </w:pPr>
             <w:r>
@@ -2186,6 +2268,7 @@
           </w:tcPr>
           <w:p>
             <w:pPr>
+              <w:spacing w:before="0" w:after="0"/>
               <w:cnfStyle w:val="000000100000" w:firstRow="0" w:lastRow="0" w:firstColumn="0" w:lastColumn="0" w:oddVBand="0" w:evenVBand="0" w:oddHBand="1" w:evenHBand="0" w:firstRowFirstColumn="0" w:firstRowLastColumn="0" w:lastRowFirstColumn="0" w:lastRowLastColumn="0"/>
             </w:pPr>
             <w:r>
@@ -2202,6 +2285,7 @@
           </w:tcPr>
           <w:p>
             <w:pPr>
+              <w:spacing w:before="0" w:after="0"/>
               <w:rPr>
                 <w:highlight w:val="yellow"/>
               </w:rPr>
@@ -2220,6 +2304,7 @@
           </w:tcPr>
           <w:p>
             <w:pPr>
+              <w:spacing w:before="0" w:after="0"/>
               <w:cnfStyle w:val="000000000000" w:firstRow="0" w:lastRow="0" w:firstColumn="0" w:lastColumn="0" w:oddVBand="0" w:evenVBand="0" w:oddHBand="0" w:evenHBand="0" w:firstRowFirstColumn="0" w:firstRowLastColumn="0" w:lastRowFirstColumn="0" w:lastRowLastColumn="0"/>
               <w:rPr>
                 <w:highlight w:val="yellow"/>
@@ -2239,6 +2324,7 @@
           </w:tcPr>
           <w:p>
             <w:pPr>
+              <w:spacing w:before="0" w:after="0"/>
               <w:cnfStyle w:val="000000000000" w:firstRow="0" w:lastRow="0" w:firstColumn="0" w:lastColumn="0" w:oddVBand="0" w:evenVBand="0" w:oddHBand="0" w:evenHBand="0" w:firstRowFirstColumn="0" w:firstRowLastColumn="0" w:lastRowFirstColumn="0" w:lastRowLastColumn="0"/>
             </w:pPr>
             <w:r>
@@ -2259,7 +2345,6 @@
       <w:r>
         <w:rPr>
           <w:rStyle w:val="codeChar"/>
-          <w:color w:val="C45911" w:themeColor="accent2" w:themeShade="BF"/>
         </w:rPr>
         <w:t>is_</w:t>
       </w:r>
@@ -2270,7 +2355,6 @@
       <w:r>
         <w:rPr>
           <w:rStyle w:val="codeChar"/>
-          <w:color w:val="C45911" w:themeColor="accent2" w:themeShade="BF"/>
         </w:rPr>
         <w:t>is_superuser</w:t>
       </w:r>
@@ -2287,7 +2371,6 @@
       <w:r>
         <w:rPr>
           <w:rStyle w:val="codeChar"/>
-          <w:color w:val="C45911" w:themeColor="accent2" w:themeShade="BF"/>
         </w:rPr>
         <w:t>school_id</w:t>
       </w:r>
@@ -2302,7 +2385,6 @@
       <w:r>
         <w:rPr>
           <w:rStyle w:val="codeChar"/>
-          <w:color w:val="C45911" w:themeColor="accent2" w:themeShade="BF"/>
         </w:rPr>
         <w:t>created_by</w:t>
       </w:r>
@@ -2327,7 +2409,6 @@
       <w:r>
         <w:rPr>
           <w:rStyle w:val="codeChar"/>
-          <w:color w:val="C45911" w:themeColor="accent2" w:themeShade="BF"/>
         </w:rPr>
         <w:t>_link</w:t>
       </w:r>
@@ -2338,14 +2419,12 @@
       <w:r>
         <w:rPr>
           <w:rStyle w:val="codeChar"/>
-          <w:color w:val="C45911" w:themeColor="accent2" w:themeShade="BF"/>
         </w:rPr>
         <w:t>project</w:t>
       </w:r>
       <w:r>
         <w:rPr>
           <w:rStyle w:val="codeChar"/>
-          <w:color w:val="C45911" w:themeColor="accent2" w:themeShade="BF"/>
         </w:rPr>
         <w:t>_image_link</w:t>
       </w:r>
@@ -2361,7 +2440,6 @@
       <w:r>
         <w:rPr>
           <w:rStyle w:val="codeChar"/>
-          <w:color w:val="C45911" w:themeColor="accent2" w:themeShade="BF"/>
         </w:rPr>
         <w:t>_text</w:t>
       </w:r>
@@ -2372,7 +2450,6 @@
       <w:r>
         <w:rPr>
           <w:rStyle w:val="codeChar"/>
-          <w:color w:val="C45911" w:themeColor="accent2" w:themeShade="BF"/>
         </w:rPr>
         <w:t>project_text</w:t>
       </w:r>
@@ -2392,11 +2469,902 @@
     </w:p>
     <w:p>
       <w:r>
-        <w:t>The auditing function tracks changes made to existing data. It records the previous value of any modified fields, the new value, the id of the user making the change and the timestamp.</w:t>
+        <w:t xml:space="preserve">The auditing function tracks changes made to </w:t>
+      </w:r>
+      <w:r>
+        <w:t xml:space="preserve">the records in certain tables in the database. </w:t>
+      </w:r>
+      <w:r>
+        <w:t xml:space="preserve">All updates are recorded so that the AUDIT table contains a complete trace of the record’s history. </w:t>
+      </w:r>
+      <w:r>
+        <w:t>This functionality is handled by the back-end and is exposed to the fron</w:t>
+      </w:r>
+      <w:r>
+        <w:t>t-end via the API schemas.</w:t>
+      </w:r>
+    </w:p>
+    <w:p>
+      <w:r>
+        <w:t>The AUDIT table records the following data:</w:t>
+      </w:r>
+    </w:p>
+    <w:tbl>
+      <w:tblPr>
+        <w:tblStyle w:val="GridTable4-Accent3"/>
+        <w:tblW w:w="0" w:type="auto"/>
+        <w:tblLook w:val="04A0" w:firstRow="1" w:lastRow="0" w:firstColumn="1" w:lastColumn="0" w:noHBand="0" w:noVBand="1"/>
+      </w:tblPr>
+      <w:tblGrid>
+        <w:gridCol w:w="2263"/>
+        <w:gridCol w:w="6747"/>
+      </w:tblGrid>
+      <w:tr>
+        <w:trPr>
+          <w:cnfStyle w:val="100000000000" w:firstRow="1" w:lastRow="0" w:firstColumn="0" w:lastColumn="0" w:oddVBand="0" w:evenVBand="0" w:oddHBand="0" w:evenHBand="0" w:firstRowFirstColumn="0" w:firstRowLastColumn="0" w:lastRowFirstColumn="0" w:lastRowLastColumn="0"/>
+        </w:trPr>
+        <w:tc>
+          <w:tcPr>
+            <w:cnfStyle w:val="001000000000" w:firstRow="0" w:lastRow="0" w:firstColumn="1" w:lastColumn="0" w:oddVBand="0" w:evenVBand="0" w:oddHBand="0" w:evenHBand="0" w:firstRowFirstColumn="0" w:firstRowLastColumn="0" w:lastRowFirstColumn="0" w:lastRowLastColumn="0"/>
+            <w:tcW w:w="2263" w:type="dxa"/>
+          </w:tcPr>
+          <w:p>
+            <w:pPr>
+              <w:spacing w:before="0" w:after="0"/>
+            </w:pPr>
+            <w:r>
+              <w:t>Column</w:t>
+            </w:r>
+          </w:p>
+        </w:tc>
+        <w:tc>
+          <w:tcPr>
+            <w:tcW w:w="6747" w:type="dxa"/>
+          </w:tcPr>
+          <w:p>
+            <w:pPr>
+              <w:spacing w:before="0" w:after="0"/>
+              <w:cnfStyle w:val="100000000000" w:firstRow="1" w:lastRow="0" w:firstColumn="0" w:lastColumn="0" w:oddVBand="0" w:evenVBand="0" w:oddHBand="0" w:evenHBand="0" w:firstRowFirstColumn="0" w:firstRowLastColumn="0" w:lastRowFirstColumn="0" w:lastRowLastColumn="0"/>
+            </w:pPr>
+            <w:r>
+              <w:t>Description</w:t>
+            </w:r>
+          </w:p>
+        </w:tc>
+      </w:tr>
+      <w:tr>
+        <w:trPr>
+          <w:cnfStyle w:val="000000100000" w:firstRow="0" w:lastRow="0" w:firstColumn="0" w:lastColumn="0" w:oddVBand="0" w:evenVBand="0" w:oddHBand="1" w:evenHBand="0" w:firstRowFirstColumn="0" w:firstRowLastColumn="0" w:lastRowFirstColumn="0" w:lastRowLastColumn="0"/>
+        </w:trPr>
+        <w:tc>
+          <w:tcPr>
+            <w:cnfStyle w:val="001000000000" w:firstRow="0" w:lastRow="0" w:firstColumn="1" w:lastColumn="0" w:oddVBand="0" w:evenVBand="0" w:oddHBand="0" w:evenHBand="0" w:firstRowFirstColumn="0" w:firstRowLastColumn="0" w:lastRowFirstColumn="0" w:lastRowLastColumn="0"/>
+            <w:tcW w:w="2263" w:type="dxa"/>
+          </w:tcPr>
+          <w:p>
+            <w:pPr>
+              <w:spacing w:before="0" w:after="0"/>
+            </w:pPr>
+            <w:r>
+              <w:t>id</w:t>
+            </w:r>
+          </w:p>
+        </w:tc>
+        <w:tc>
+          <w:tcPr>
+            <w:tcW w:w="6747" w:type="dxa"/>
+          </w:tcPr>
+          <w:p>
+            <w:pPr>
+              <w:spacing w:before="0" w:after="0"/>
+              <w:cnfStyle w:val="000000100000" w:firstRow="0" w:lastRow="0" w:firstColumn="0" w:lastColumn="0" w:oddVBand="0" w:evenVBand="0" w:oddHBand="1" w:evenHBand="0" w:firstRowFirstColumn="0" w:firstRowLastColumn="0" w:lastRowFirstColumn="0" w:lastRowLastColumn="0"/>
+            </w:pPr>
+            <w:r>
+              <w:t>Unique identifier</w:t>
+            </w:r>
+          </w:p>
+        </w:tc>
+      </w:tr>
+      <w:tr>
+        <w:tc>
+          <w:tcPr>
+            <w:cnfStyle w:val="001000000000" w:firstRow="0" w:lastRow="0" w:firstColumn="1" w:lastColumn="0" w:oddVBand="0" w:evenVBand="0" w:oddHBand="0" w:evenHBand="0" w:firstRowFirstColumn="0" w:firstRowLastColumn="0" w:lastRowFirstColumn="0" w:lastRowLastColumn="0"/>
+            <w:tcW w:w="2263" w:type="dxa"/>
+          </w:tcPr>
+          <w:p>
+            <w:pPr>
+              <w:spacing w:before="0" w:after="0"/>
+            </w:pPr>
+            <w:proofErr w:type="spellStart"/>
+            <w:r>
+              <w:t>user_id</w:t>
+            </w:r>
+            <w:proofErr w:type="spellEnd"/>
+          </w:p>
+        </w:tc>
+        <w:tc>
+          <w:tcPr>
+            <w:tcW w:w="6747" w:type="dxa"/>
+          </w:tcPr>
+          <w:p>
+            <w:pPr>
+              <w:spacing w:before="0" w:after="0"/>
+              <w:cnfStyle w:val="000000000000" w:firstRow="0" w:lastRow="0" w:firstColumn="0" w:lastColumn="0" w:oddVBand="0" w:evenVBand="0" w:oddHBand="0" w:evenHBand="0" w:firstRowFirstColumn="0" w:firstRowLastColumn="0" w:lastRowFirstColumn="0" w:lastRowLastColumn="0"/>
+            </w:pPr>
+            <w:r>
+              <w:t>FK to the USERS table: identifies the user making the change</w:t>
+            </w:r>
+          </w:p>
+        </w:tc>
+      </w:tr>
+      <w:tr>
+        <w:trPr>
+          <w:cnfStyle w:val="000000100000" w:firstRow="0" w:lastRow="0" w:firstColumn="0" w:lastColumn="0" w:oddVBand="0" w:evenVBand="0" w:oddHBand="1" w:evenHBand="0" w:firstRowFirstColumn="0" w:firstRowLastColumn="0" w:lastRowFirstColumn="0" w:lastRowLastColumn="0"/>
+        </w:trPr>
+        <w:tc>
+          <w:tcPr>
+            <w:cnfStyle w:val="001000000000" w:firstRow="0" w:lastRow="0" w:firstColumn="1" w:lastColumn="0" w:oddVBand="0" w:evenVBand="0" w:oddHBand="0" w:evenHBand="0" w:firstRowFirstColumn="0" w:firstRowLastColumn="0" w:lastRowFirstColumn="0" w:lastRowLastColumn="0"/>
+            <w:tcW w:w="2263" w:type="dxa"/>
+          </w:tcPr>
+          <w:p>
+            <w:pPr>
+              <w:spacing w:before="0" w:after="0"/>
+            </w:pPr>
+            <w:proofErr w:type="spellStart"/>
+            <w:r>
+              <w:t>audit</w:t>
+            </w:r>
+            <w:r>
+              <w:t>_date</w:t>
+            </w:r>
+            <w:proofErr w:type="spellEnd"/>
+          </w:p>
+        </w:tc>
+        <w:tc>
+          <w:tcPr>
+            <w:tcW w:w="6747" w:type="dxa"/>
+          </w:tcPr>
+          <w:p>
+            <w:pPr>
+              <w:spacing w:before="0" w:after="0"/>
+              <w:cnfStyle w:val="000000100000" w:firstRow="0" w:lastRow="0" w:firstColumn="0" w:lastColumn="0" w:oddVBand="0" w:evenVBand="0" w:oddHBand="1" w:evenHBand="0" w:firstRowFirstColumn="0" w:firstRowLastColumn="0" w:lastRowFirstColumn="0" w:lastRowLastColumn="0"/>
+            </w:pPr>
+            <w:r>
+              <w:t>Timestamp of the change event</w:t>
+            </w:r>
+          </w:p>
+        </w:tc>
+      </w:tr>
+      <w:tr>
+        <w:tc>
+          <w:tcPr>
+            <w:cnfStyle w:val="001000000000" w:firstRow="0" w:lastRow="0" w:firstColumn="1" w:lastColumn="0" w:oddVBand="0" w:evenVBand="0" w:oddHBand="0" w:evenHBand="0" w:firstRowFirstColumn="0" w:firstRowLastColumn="0" w:lastRowFirstColumn="0" w:lastRowLastColumn="0"/>
+            <w:tcW w:w="2263" w:type="dxa"/>
+          </w:tcPr>
+          <w:p>
+            <w:pPr>
+              <w:spacing w:before="0" w:after="0"/>
+            </w:pPr>
+            <w:proofErr w:type="spellStart"/>
+            <w:r>
+              <w:t>table_name</w:t>
+            </w:r>
+            <w:proofErr w:type="spellEnd"/>
+          </w:p>
+        </w:tc>
+        <w:tc>
+          <w:tcPr>
+            <w:tcW w:w="6747" w:type="dxa"/>
+          </w:tcPr>
+          <w:p>
+            <w:pPr>
+              <w:spacing w:before="0" w:after="0"/>
+              <w:cnfStyle w:val="000000000000" w:firstRow="0" w:lastRow="0" w:firstColumn="0" w:lastColumn="0" w:oddVBand="0" w:evenVBand="0" w:oddHBand="0" w:evenHBand="0" w:firstRowFirstColumn="0" w:firstRowLastColumn="0" w:lastRowFirstColumn="0" w:lastRowLastColumn="0"/>
+            </w:pPr>
+            <w:r>
+              <w:t>Name of the table being updated</w:t>
+            </w:r>
+          </w:p>
+        </w:tc>
+      </w:tr>
+      <w:tr>
+        <w:trPr>
+          <w:cnfStyle w:val="000000100000" w:firstRow="0" w:lastRow="0" w:firstColumn="0" w:lastColumn="0" w:oddVBand="0" w:evenVBand="0" w:oddHBand="1" w:evenHBand="0" w:firstRowFirstColumn="0" w:firstRowLastColumn="0" w:lastRowFirstColumn="0" w:lastRowLastColumn="0"/>
+        </w:trPr>
+        <w:tc>
+          <w:tcPr>
+            <w:cnfStyle w:val="001000000000" w:firstRow="0" w:lastRow="0" w:firstColumn="1" w:lastColumn="0" w:oddVBand="0" w:evenVBand="0" w:oddHBand="0" w:evenHBand="0" w:firstRowFirstColumn="0" w:firstRowLastColumn="0" w:lastRowFirstColumn="0" w:lastRowLastColumn="0"/>
+            <w:tcW w:w="2263" w:type="dxa"/>
+          </w:tcPr>
+          <w:p>
+            <w:pPr>
+              <w:spacing w:before="0" w:after="0"/>
+            </w:pPr>
+            <w:proofErr w:type="spellStart"/>
+            <w:r>
+              <w:t>primary_key_value</w:t>
+            </w:r>
+            <w:proofErr w:type="spellEnd"/>
+          </w:p>
+        </w:tc>
+        <w:tc>
+          <w:tcPr>
+            <w:tcW w:w="6747" w:type="dxa"/>
+          </w:tcPr>
+          <w:p>
+            <w:pPr>
+              <w:spacing w:before="0" w:after="0"/>
+              <w:cnfStyle w:val="000000100000" w:firstRow="0" w:lastRow="0" w:firstColumn="0" w:lastColumn="0" w:oddVBand="0" w:evenVBand="0" w:oddHBand="1" w:evenHBand="0" w:firstRowFirstColumn="0" w:firstRowLastColumn="0" w:lastRowFirstColumn="0" w:lastRowLastColumn="0"/>
+            </w:pPr>
+            <w:r>
+              <w:t xml:space="preserve">PK of the record being changed (assumed to be called </w:t>
+            </w:r>
+            <w:r>
+              <w:rPr>
+                <w:b/>
+                <w:bCs/>
+              </w:rPr>
+              <w:t>id</w:t>
+            </w:r>
+            <w:r>
+              <w:t>)</w:t>
+            </w:r>
+          </w:p>
+        </w:tc>
+      </w:tr>
+    </w:tbl>
+    <w:p/>
+    <w:p>
+      <w:r>
+        <w:lastRenderedPageBreak/>
+        <w:t xml:space="preserve">Note that </w:t>
+      </w:r>
+      <w:r>
+        <w:t xml:space="preserve">to retrieve the history of a record, the AUDIT table needs to searched </w:t>
+      </w:r>
+      <w:r>
+        <w:t>by explicitly using the table name and primary key value.</w:t>
+      </w:r>
+      <w:r>
+        <w:t xml:space="preserve"> This method simplifies the database structure. An index is required on those two columns.</w:t>
+      </w:r>
+    </w:p>
+    <w:p>
+      <w:r>
+        <w:t xml:space="preserve">The details of the </w:t>
+      </w:r>
+      <w:r>
+        <w:t>actual changes are stored in the AUDIT_DETAIL table</w:t>
+      </w:r>
+      <w:r>
+        <w:t xml:space="preserve"> which has the following columns:</w:t>
+      </w:r>
+    </w:p>
+    <w:tbl>
+      <w:tblPr>
+        <w:tblStyle w:val="GridTable4-Accent3"/>
+        <w:tblW w:w="0" w:type="auto"/>
+        <w:tblLook w:val="04A0" w:firstRow="1" w:lastRow="0" w:firstColumn="1" w:lastColumn="0" w:noHBand="0" w:noVBand="1"/>
+      </w:tblPr>
+      <w:tblGrid>
+        <w:gridCol w:w="2263"/>
+        <w:gridCol w:w="6747"/>
+      </w:tblGrid>
+      <w:tr>
+        <w:trPr>
+          <w:cnfStyle w:val="100000000000" w:firstRow="1" w:lastRow="0" w:firstColumn="0" w:lastColumn="0" w:oddVBand="0" w:evenVBand="0" w:oddHBand="0" w:evenHBand="0" w:firstRowFirstColumn="0" w:firstRowLastColumn="0" w:lastRowFirstColumn="0" w:lastRowLastColumn="0"/>
+        </w:trPr>
+        <w:tc>
+          <w:tcPr>
+            <w:cnfStyle w:val="001000000000" w:firstRow="0" w:lastRow="0" w:firstColumn="1" w:lastColumn="0" w:oddVBand="0" w:evenVBand="0" w:oddHBand="0" w:evenHBand="0" w:firstRowFirstColumn="0" w:firstRowLastColumn="0" w:lastRowFirstColumn="0" w:lastRowLastColumn="0"/>
+            <w:tcW w:w="2263" w:type="dxa"/>
+          </w:tcPr>
+          <w:p>
+            <w:pPr>
+              <w:spacing w:before="0" w:after="0"/>
+            </w:pPr>
+            <w:r>
+              <w:t>Column</w:t>
+            </w:r>
+          </w:p>
+        </w:tc>
+        <w:tc>
+          <w:tcPr>
+            <w:tcW w:w="6747" w:type="dxa"/>
+          </w:tcPr>
+          <w:p>
+            <w:pPr>
+              <w:spacing w:before="0" w:after="0"/>
+              <w:cnfStyle w:val="100000000000" w:firstRow="1" w:lastRow="0" w:firstColumn="0" w:lastColumn="0" w:oddVBand="0" w:evenVBand="0" w:oddHBand="0" w:evenHBand="0" w:firstRowFirstColumn="0" w:firstRowLastColumn="0" w:lastRowFirstColumn="0" w:lastRowLastColumn="0"/>
+            </w:pPr>
+            <w:r>
+              <w:t>Description</w:t>
+            </w:r>
+          </w:p>
+        </w:tc>
+      </w:tr>
+      <w:tr>
+        <w:trPr>
+          <w:cnfStyle w:val="000000100000" w:firstRow="0" w:lastRow="0" w:firstColumn="0" w:lastColumn="0" w:oddVBand="0" w:evenVBand="0" w:oddHBand="1" w:evenHBand="0" w:firstRowFirstColumn="0" w:firstRowLastColumn="0" w:lastRowFirstColumn="0" w:lastRowLastColumn="0"/>
+        </w:trPr>
+        <w:tc>
+          <w:tcPr>
+            <w:cnfStyle w:val="001000000000" w:firstRow="0" w:lastRow="0" w:firstColumn="1" w:lastColumn="0" w:oddVBand="0" w:evenVBand="0" w:oddHBand="0" w:evenHBand="0" w:firstRowFirstColumn="0" w:firstRowLastColumn="0" w:lastRowFirstColumn="0" w:lastRowLastColumn="0"/>
+            <w:tcW w:w="2263" w:type="dxa"/>
+          </w:tcPr>
+          <w:p>
+            <w:pPr>
+              <w:spacing w:before="0" w:after="0"/>
+            </w:pPr>
+            <w:r>
+              <w:t>id</w:t>
+            </w:r>
+          </w:p>
+        </w:tc>
+        <w:tc>
+          <w:tcPr>
+            <w:tcW w:w="6747" w:type="dxa"/>
+          </w:tcPr>
+          <w:p>
+            <w:pPr>
+              <w:spacing w:before="0" w:after="0"/>
+              <w:cnfStyle w:val="000000100000" w:firstRow="0" w:lastRow="0" w:firstColumn="0" w:lastColumn="0" w:oddVBand="0" w:evenVBand="0" w:oddHBand="1" w:evenHBand="0" w:firstRowFirstColumn="0" w:firstRowLastColumn="0" w:lastRowFirstColumn="0" w:lastRowLastColumn="0"/>
+            </w:pPr>
+            <w:r>
+              <w:t>Unique identifier</w:t>
+            </w:r>
+          </w:p>
+        </w:tc>
+      </w:tr>
+      <w:tr>
+        <w:tc>
+          <w:tcPr>
+            <w:cnfStyle w:val="001000000000" w:firstRow="0" w:lastRow="0" w:firstColumn="1" w:lastColumn="0" w:oddVBand="0" w:evenVBand="0" w:oddHBand="0" w:evenHBand="0" w:firstRowFirstColumn="0" w:firstRowLastColumn="0" w:lastRowFirstColumn="0" w:lastRowLastColumn="0"/>
+            <w:tcW w:w="2263" w:type="dxa"/>
+          </w:tcPr>
+          <w:p>
+            <w:pPr>
+              <w:spacing w:before="0" w:after="0"/>
+            </w:pPr>
+            <w:proofErr w:type="spellStart"/>
+            <w:r>
+              <w:t>audit</w:t>
+            </w:r>
+            <w:r>
+              <w:t>_id</w:t>
+            </w:r>
+            <w:proofErr w:type="spellEnd"/>
+          </w:p>
+        </w:tc>
+        <w:tc>
+          <w:tcPr>
+            <w:tcW w:w="6747" w:type="dxa"/>
+          </w:tcPr>
+          <w:p>
+            <w:pPr>
+              <w:spacing w:before="0" w:after="0"/>
+              <w:cnfStyle w:val="000000000000" w:firstRow="0" w:lastRow="0" w:firstColumn="0" w:lastColumn="0" w:oddVBand="0" w:evenVBand="0" w:oddHBand="0" w:evenHBand="0" w:firstRowFirstColumn="0" w:firstRowLastColumn="0" w:lastRowFirstColumn="0" w:lastRowLastColumn="0"/>
+            </w:pPr>
+            <w:r>
+              <w:t xml:space="preserve">FK to the </w:t>
+            </w:r>
+            <w:r>
+              <w:t>AUDIT</w:t>
+            </w:r>
+            <w:r>
+              <w:t xml:space="preserve"> table</w:t>
+            </w:r>
+          </w:p>
+        </w:tc>
+      </w:tr>
+      <w:tr>
+        <w:trPr>
+          <w:cnfStyle w:val="000000100000" w:firstRow="0" w:lastRow="0" w:firstColumn="0" w:lastColumn="0" w:oddVBand="0" w:evenVBand="0" w:oddHBand="1" w:evenHBand="0" w:firstRowFirstColumn="0" w:firstRowLastColumn="0" w:lastRowFirstColumn="0" w:lastRowLastColumn="0"/>
+        </w:trPr>
+        <w:tc>
+          <w:tcPr>
+            <w:cnfStyle w:val="001000000000" w:firstRow="0" w:lastRow="0" w:firstColumn="1" w:lastColumn="0" w:oddVBand="0" w:evenVBand="0" w:oddHBand="0" w:evenHBand="0" w:firstRowFirstColumn="0" w:firstRowLastColumn="0" w:lastRowFirstColumn="0" w:lastRowLastColumn="0"/>
+            <w:tcW w:w="2263" w:type="dxa"/>
+          </w:tcPr>
+          <w:p>
+            <w:pPr>
+              <w:spacing w:before="0" w:after="0"/>
+            </w:pPr>
+            <w:proofErr w:type="spellStart"/>
+            <w:r>
+              <w:t>column</w:t>
+            </w:r>
+            <w:r>
+              <w:t>_name</w:t>
+            </w:r>
+            <w:proofErr w:type="spellEnd"/>
+          </w:p>
+        </w:tc>
+        <w:tc>
+          <w:tcPr>
+            <w:tcW w:w="6747" w:type="dxa"/>
+          </w:tcPr>
+          <w:p>
+            <w:pPr>
+              <w:spacing w:before="0" w:after="0"/>
+              <w:cnfStyle w:val="000000100000" w:firstRow="0" w:lastRow="0" w:firstColumn="0" w:lastColumn="0" w:oddVBand="0" w:evenVBand="0" w:oddHBand="1" w:evenHBand="0" w:firstRowFirstColumn="0" w:firstRowLastColumn="0" w:lastRowFirstColumn="0" w:lastRowLastColumn="0"/>
+            </w:pPr>
+            <w:r>
+              <w:t xml:space="preserve">Name of the </w:t>
+            </w:r>
+            <w:r>
+              <w:t>column</w:t>
+            </w:r>
+            <w:r>
+              <w:t xml:space="preserve"> being updated</w:t>
+            </w:r>
+          </w:p>
+        </w:tc>
+      </w:tr>
+      <w:tr>
+        <w:tc>
+          <w:tcPr>
+            <w:cnfStyle w:val="001000000000" w:firstRow="0" w:lastRow="0" w:firstColumn="1" w:lastColumn="0" w:oddVBand="0" w:evenVBand="0" w:oddHBand="0" w:evenHBand="0" w:firstRowFirstColumn="0" w:firstRowLastColumn="0" w:lastRowFirstColumn="0" w:lastRowLastColumn="0"/>
+            <w:tcW w:w="2263" w:type="dxa"/>
+          </w:tcPr>
+          <w:p>
+            <w:pPr>
+              <w:spacing w:before="0" w:after="0"/>
+            </w:pPr>
+            <w:proofErr w:type="spellStart"/>
+            <w:r>
+              <w:t>old_value</w:t>
+            </w:r>
+            <w:proofErr w:type="spellEnd"/>
+          </w:p>
+        </w:tc>
+        <w:tc>
+          <w:tcPr>
+            <w:tcW w:w="6747" w:type="dxa"/>
+          </w:tcPr>
+          <w:p>
+            <w:pPr>
+              <w:spacing w:before="0" w:after="0"/>
+              <w:cnfStyle w:val="000000000000" w:firstRow="0" w:lastRow="0" w:firstColumn="0" w:lastColumn="0" w:oddVBand="0" w:evenVBand="0" w:oddHBand="0" w:evenHBand="0" w:firstRowFirstColumn="0" w:firstRowLastColumn="0" w:lastRowFirstColumn="0" w:lastRowLastColumn="0"/>
+            </w:pPr>
+            <w:r>
+              <w:t xml:space="preserve">Previous value of the column. This field is NULL for the first audit record </w:t>
+            </w:r>
+            <w:r>
+              <w:t>that marks the row’s creation. For later updates, the new value is stored in the row itself.</w:t>
+            </w:r>
+          </w:p>
+        </w:tc>
+      </w:tr>
+    </w:tbl>
+    <w:p>
+      <w:r>
+        <w:t>The following table</w:t>
+      </w:r>
+      <w:r>
+        <w:t>s are audited:</w:t>
+      </w:r>
+    </w:p>
+    <w:p/>
+    <w:p>
+      <w:pPr>
+        <w:sectPr>
+          <w:pgSz w:w="11900" w:h="16840"/>
+          <w:pgMar w:top="1440" w:right="1440" w:bottom="1440" w:left="1440" w:header="720" w:footer="720" w:gutter="0"/>
+          <w:cols w:space="720"/>
+          <w:docGrid w:linePitch="360"/>
+        </w:sectPr>
+      </w:pPr>
+    </w:p>
+    <w:p>
+      <w:pPr>
+        <w:ind w:left="720"/>
+      </w:pPr>
+      <w:r>
+        <w:t>AUTHORITY</w:t>
+      </w:r>
+    </w:p>
+    <w:p>
+      <w:pPr>
+        <w:ind w:left="720"/>
+      </w:pPr>
+      <w:r>
+        <w:t>CONDITION</w:t>
+      </w:r>
+    </w:p>
+    <w:p>
+      <w:pPr>
+        <w:ind w:left="720"/>
+      </w:pPr>
+      <w:r>
+        <w:t>EXPERIMENT</w:t>
+      </w:r>
+    </w:p>
+    <w:p>
+      <w:pPr>
+        <w:ind w:left="720"/>
+      </w:pPr>
+      <w:r>
+        <w:t>HYPOTHESIS</w:t>
+      </w:r>
+    </w:p>
+    <w:p>
+      <w:pPr>
+        <w:ind w:left="720"/>
+      </w:pPr>
+      <w:r>
+        <w:t>NODE</w:t>
+      </w:r>
+    </w:p>
+    <w:p>
+      <w:pPr>
+        <w:ind w:left="720"/>
+      </w:pPr>
+      <w:r>
+        <w:t>NODE_SENSOR</w:t>
+      </w:r>
+    </w:p>
+    <w:p>
+      <w:pPr>
+        <w:ind w:left="720"/>
+      </w:pPr>
+      <w:r>
+        <w:t>PROJECT</w:t>
+      </w:r>
+    </w:p>
+    <w:p>
+      <w:pPr>
+        <w:ind w:left="720"/>
+      </w:pPr>
+      <w:r>
+        <w:t>PROJECT_LEADER</w:t>
+      </w:r>
+    </w:p>
+    <w:p>
+      <w:pPr>
+        <w:ind w:left="720"/>
+      </w:pPr>
+      <w:r>
+        <w:t>PROJECT_PARTNER</w:t>
+      </w:r>
+    </w:p>
+    <w:p>
+      <w:pPr>
+        <w:ind w:left="720"/>
+      </w:pPr>
+      <w:r>
+        <w:t>REPORT</w:t>
+      </w:r>
+    </w:p>
+    <w:p>
+      <w:pPr>
+        <w:ind w:left="720"/>
+      </w:pPr>
+      <w:r>
+        <w:t>SCHOOL</w:t>
+      </w:r>
+    </w:p>
+    <w:p>
+      <w:pPr>
+        <w:ind w:left="720"/>
+      </w:pPr>
+      <w:r>
+        <w:t>TAG_REFERENCE</w:t>
+      </w:r>
+    </w:p>
+    <w:p>
+      <w:pPr>
+        <w:ind w:left="720"/>
+      </w:pPr>
+      <w:r>
+        <w:t>USERS</w:t>
+      </w:r>
+    </w:p>
+    <w:p>
+      <w:pPr>
+        <w:ind w:left="720"/>
+      </w:pPr>
+      <w:r>
+        <w:t>VARIABLE</w:t>
+      </w:r>
+    </w:p>
+    <w:p>
+      <w:pPr>
+        <w:sectPr>
+          <w:type w:val="continuous"/>
+          <w:pgSz w:w="11900" w:h="16840"/>
+          <w:pgMar w:top="1440" w:right="1440" w:bottom="1440" w:left="1440" w:header="720" w:footer="720" w:gutter="0"/>
+          <w:cols w:num="2" w:space="720"/>
+          <w:docGrid w:linePitch="360"/>
+        </w:sectPr>
+      </w:pPr>
+    </w:p>
+    <w:p/>
+    <w:p>
+      <w:pPr>
+        <w:pStyle w:val="Heading2"/>
+      </w:pPr>
+      <w:r>
+        <w:t>Project</w:t>
+      </w:r>
+      <w:r>
+        <w:t>s</w:t>
+      </w:r>
+    </w:p>
+    <w:p>
+      <w:r>
+        <w:t xml:space="preserve">A project may be specific to one school, or may be shared by many schools. </w:t>
+      </w:r>
+      <w:r>
+        <w:t xml:space="preserve">Participation is modelled by the bridge table, </w:t>
+      </w:r>
+      <w:r>
+        <w:t>PROJECT_PARTNER. Where a project is specific to one school, there will be a single record in this table.</w:t>
+      </w:r>
+    </w:p>
+    <w:p>
+      <w:r>
+        <w:t xml:space="preserve">Shared projects may include all schools or a subset. The structure supports either arrangement, and the setup of </w:t>
+      </w:r>
+      <w:r>
+        <w:t>shared projects is handled by application code rather than being part of the database structure.</w:t>
+      </w:r>
+    </w:p>
+    <w:p>
+      <w:r>
+        <w:t xml:space="preserve">It is assumed that for all shared projects </w:t>
+      </w:r>
+      <w:r>
+        <w:t xml:space="preserve">there will be one school designated as lead partner. This is to </w:t>
+      </w:r>
+      <w:r>
+        <w:t xml:space="preserve">provide accountability. </w:t>
+      </w:r>
+      <w:r>
+        <w:t>It is possible for the lead partner to change.</w:t>
+      </w:r>
+    </w:p>
+    <w:p>
+      <w:r>
+        <w:t xml:space="preserve">For all projects, there will be </w:t>
+      </w:r>
+      <w:r>
+        <w:t>a</w:t>
+      </w:r>
+      <w:r>
+        <w:t xml:space="preserve"> specific person in each participating school who is designated as the </w:t>
+      </w:r>
+      <w:r>
+        <w:t xml:space="preserve">project leader. This means that one project may have several project </w:t>
+      </w:r>
+      <w:r>
+        <w:t>leaders, but only one per school. This needs to be enforced by application code.</w:t>
+      </w:r>
+    </w:p>
+    <w:p>
+      <w:pPr>
+        <w:pStyle w:val="Heading2"/>
+      </w:pPr>
+      <w:r>
+        <w:t>Experiments</w:t>
+      </w:r>
+    </w:p>
+    <w:p>
+      <w:r>
+        <w:t xml:space="preserve">Experiments are carried out by one or more users in a specific school. They </w:t>
+      </w:r>
+      <w:r>
+        <w:t>are created by a project leader</w:t>
+      </w:r>
+      <w:r>
+        <w:t xml:space="preserve"> who assigns </w:t>
+      </w:r>
+      <w:r>
+        <w:t>participants from among school users.</w:t>
+      </w:r>
+      <w:r>
+        <w:t xml:space="preserve"> Experiment parti</w:t>
+      </w:r>
+      <w:r>
+        <w:t>cipants may then update the experiment details and add observations and reports.</w:t>
+      </w:r>
+    </w:p>
+    <w:p>
+      <w:r>
+        <w:lastRenderedPageBreak/>
+        <w:t xml:space="preserve">For shared projects, it is likely that participating schools will want to carry out </w:t>
+      </w:r>
+      <w:r>
+        <w:t>related</w:t>
+      </w:r>
+      <w:r>
+        <w:t xml:space="preserve"> experiments. </w:t>
+      </w:r>
+      <w:r>
+        <w:t xml:space="preserve">This is indicated by the </w:t>
+      </w:r>
+      <w:r>
+        <w:t>PARTNER_ID</w:t>
+      </w:r>
+      <w:r>
+        <w:t xml:space="preserve"> column in the </w:t>
+      </w:r>
+      <w:r>
+        <w:t>EXPERIMENT table</w:t>
+      </w:r>
+      <w:r>
+        <w:t xml:space="preserve"> which is a foreign key to PROJECT_PARTNER</w:t>
+      </w:r>
+      <w:r>
+        <w:t xml:space="preserve">. </w:t>
+      </w:r>
+      <w:r>
+        <w:t>Once an experiment is defined, it should be possible to duplicate it for other part</w:t>
+      </w:r>
+      <w:r>
+        <w:t>ner schools</w:t>
+      </w:r>
+      <w:r>
+        <w:t xml:space="preserve">. </w:t>
+      </w:r>
+      <w:r>
+        <w:t xml:space="preserve">If the Boolean column IS_SYNCHRONISED is set to TRUE, application code should ensure that only the </w:t>
+      </w:r>
+      <w:r>
+        <w:t>project leader from the lead</w:t>
+      </w:r>
+      <w:r>
+        <w:t xml:space="preserve"> school is allowed to update the experiment details. This includes dat</w:t>
+      </w:r>
+      <w:r>
+        <w:t>a</w:t>
+      </w:r>
+      <w:r>
+        <w:t xml:space="preserve"> in the tables EXPERIMENT, HYPOTHESIS</w:t>
+      </w:r>
+      <w:r>
+        <w:t xml:space="preserve">, CONDITION, </w:t>
+      </w:r>
+      <w:r>
+        <w:t xml:space="preserve">VARIABLE, TAG. Experiment participants in all schools are still allowed to </w:t>
+      </w:r>
+      <w:r>
+        <w:t>record data and create reports.</w:t>
+      </w:r>
+    </w:p>
+    <w:p>
+      <w:r>
+        <w:t xml:space="preserve">Experiments may have </w:t>
+      </w:r>
+      <w:r>
+        <w:t xml:space="preserve">defined hypotheses but these are optional. Multiple conditions are also optional, but </w:t>
+      </w:r>
+      <w:r>
+        <w:t xml:space="preserve">every experiment must have at least one condition. Where an experiment </w:t>
+      </w:r>
+      <w:r>
+        <w:t xml:space="preserve">only has one condition, it should be suppressed in the UI. </w:t>
+      </w:r>
+    </w:p>
+    <w:p>
+      <w:pPr>
+        <w:pStyle w:val="Heading2"/>
+      </w:pPr>
+      <w:r>
+        <w:t>Variables</w:t>
+      </w:r>
+    </w:p>
+    <w:p>
+      <w:r>
+        <w:t xml:space="preserve">A variable is defined for an experimental condition. Where the experiment </w:t>
+      </w:r>
+      <w:r>
+        <w:t xml:space="preserve">has multiple conditions, the same variables will </w:t>
+      </w:r>
+      <w:r>
+        <w:t xml:space="preserve">probably </w:t>
+      </w:r>
+      <w:r>
+        <w:t>be defined for each one</w:t>
+      </w:r>
+      <w:r>
+        <w:t xml:space="preserve"> but there may be some variation. Once the variables for one condition have been defined, application code </w:t>
+      </w:r>
+      <w:r>
+        <w:t xml:space="preserve">should </w:t>
+      </w:r>
+      <w:r>
+        <w:t xml:space="preserve">allow those variables </w:t>
+      </w:r>
+      <w:r>
+        <w:t>to be duplicated for other conditions.</w:t>
+      </w:r>
+    </w:p>
+    <w:p>
+      <w:r>
+        <w:t>A variable may be me</w:t>
+      </w:r>
+      <w:r>
+        <w:t xml:space="preserve">asured manually or by a sensor in the IoT node. This is indicated by the FK column </w:t>
+      </w:r>
+      <w:r>
+        <w:t>VARIABLE.NODE_SENSOR_ID which is NULL for manually-measured variables.</w:t>
+      </w:r>
+      <w:r>
+        <w:t xml:space="preserve"> </w:t>
+      </w:r>
+    </w:p>
+    <w:p>
+      <w:r>
+        <w:t xml:space="preserve">The column VARIABLE.VARIABLE_ROLE indicates the role of the variable in the experimental design. Valid values are </w:t>
+      </w:r>
+      <w:r>
+        <w:rPr>
+          <w:i/>
+          <w:iCs/>
+        </w:rPr>
+        <w:t>independent</w:t>
+      </w:r>
+      <w:r>
+        <w:t xml:space="preserve">, </w:t>
+      </w:r>
+      <w:r>
+        <w:rPr>
+          <w:i/>
+          <w:iCs/>
+        </w:rPr>
+        <w:t>dependent</w:t>
+      </w:r>
+      <w:r>
+        <w:t xml:space="preserve">, </w:t>
+      </w:r>
+      <w:r>
+        <w:rPr>
+          <w:i/>
+          <w:iCs/>
+        </w:rPr>
+        <w:t>control</w:t>
+      </w:r>
+      <w:r>
+        <w:t xml:space="preserve"> or </w:t>
+      </w:r>
+      <w:r>
+        <w:t>NULL.</w:t>
+      </w:r>
+    </w:p>
+    <w:p>
+      <w:pPr>
+        <w:pStyle w:val="Heading2"/>
+      </w:pPr>
+      <w:r>
+        <w:t>Observations</w:t>
+      </w:r>
+    </w:p>
+    <w:p>
+      <w:r>
+        <w:t>Data that is measured by IoT node sensors</w:t>
+      </w:r>
+      <w:r>
+        <w:t xml:space="preserve"> is recorded in csv files in the file system. </w:t>
+      </w:r>
+      <w:r>
+        <w:t xml:space="preserve">Therefore, no records are required in the OBSERVATION table. </w:t>
+      </w:r>
+    </w:p>
+    <w:p>
+      <w:r>
+        <w:t xml:space="preserve">Manually-recorded data </w:t>
+      </w:r>
+      <w:r>
+        <w:t>points are recorded as rows in the OBSERVATION table.</w:t>
+      </w:r>
+      <w:r>
+        <w:t xml:space="preserve"> An observation may consist of a numerical value, an image or both.</w:t>
       </w:r>
     </w:p>
     <w:p/>
     <w:sectPr>
+      <w:type w:val="continuous"/>
       <w:pgSz w:w="11900" w:h="16840"/>
       <w:pgMar w:top="1440" w:right="1440" w:bottom="1440" w:left="1440" w:header="720" w:footer="720" w:gutter="0"/>
       <w:cols w:space="720"/>
@@ -3024,6 +3992,350 @@
       <w:iCs/>
     </w:rPr>
   </w:style>
+  <w:style w:type="table" w:styleId="PlainTable3">
+    <w:name w:val="Plain Table 3"/>
+    <w:basedOn w:val="TableNormal"/>
+    <w:uiPriority w:val="43"/>
+    <w:rsid w:val="00F2474C"/>
+    <w:tblPr>
+      <w:tblStyleRowBandSize w:val="1"/>
+      <w:tblStyleColBandSize w:val="1"/>
+    </w:tblPr>
+    <w:tblStylePr w:type="firstRow">
+      <w:rPr>
+        <w:b/>
+        <w:bCs/>
+        <w:caps/>
+      </w:rPr>
+      <w:tblPr/>
+      <w:tcPr>
+        <w:tcBorders>
+          <w:bottom w:val="single" w:sz="4" w:space="0" w:color="7F7F7F" w:themeColor="text1" w:themeTint="80"/>
+        </w:tcBorders>
+      </w:tcPr>
+    </w:tblStylePr>
+    <w:tblStylePr w:type="lastRow">
+      <w:rPr>
+        <w:b/>
+        <w:bCs/>
+        <w:caps/>
+      </w:rPr>
+      <w:tblPr/>
+      <w:tcPr>
+        <w:tcBorders>
+          <w:top w:val="nil"/>
+        </w:tcBorders>
+      </w:tcPr>
+    </w:tblStylePr>
+    <w:tblStylePr w:type="firstCol">
+      <w:rPr>
+        <w:b/>
+        <w:bCs/>
+        <w:caps/>
+      </w:rPr>
+      <w:tblPr/>
+      <w:tcPr>
+        <w:tcBorders>
+          <w:right w:val="single" w:sz="4" w:space="0" w:color="7F7F7F" w:themeColor="text1" w:themeTint="80"/>
+        </w:tcBorders>
+      </w:tcPr>
+    </w:tblStylePr>
+    <w:tblStylePr w:type="lastCol">
+      <w:rPr>
+        <w:b/>
+        <w:bCs/>
+        <w:caps/>
+      </w:rPr>
+      <w:tblPr/>
+      <w:tcPr>
+        <w:tcBorders>
+          <w:left w:val="nil"/>
+        </w:tcBorders>
+      </w:tcPr>
+    </w:tblStylePr>
+    <w:tblStylePr w:type="band1Vert">
+      <w:tblPr/>
+      <w:tcPr>
+        <w:shd w:val="clear" w:color="auto" w:fill="F2F2F2" w:themeFill="background1" w:themeFillShade="F2"/>
+      </w:tcPr>
+    </w:tblStylePr>
+    <w:tblStylePr w:type="band1Horz">
+      <w:tblPr/>
+      <w:tcPr>
+        <w:shd w:val="clear" w:color="auto" w:fill="F2F2F2" w:themeFill="background1" w:themeFillShade="F2"/>
+      </w:tcPr>
+    </w:tblStylePr>
+    <w:tblStylePr w:type="neCell">
+      <w:tblPr/>
+      <w:tcPr>
+        <w:tcBorders>
+          <w:left w:val="nil"/>
+        </w:tcBorders>
+      </w:tcPr>
+    </w:tblStylePr>
+    <w:tblStylePr w:type="nwCell">
+      <w:tblPr/>
+      <w:tcPr>
+        <w:tcBorders>
+          <w:right w:val="nil"/>
+        </w:tcBorders>
+      </w:tcPr>
+    </w:tblStylePr>
+  </w:style>
+  <w:style w:type="table" w:styleId="PlainTable5">
+    <w:name w:val="Plain Table 5"/>
+    <w:basedOn w:val="TableNormal"/>
+    <w:uiPriority w:val="45"/>
+    <w:rsid w:val="00F2474C"/>
+    <w:tblPr>
+      <w:tblStyleRowBandSize w:val="1"/>
+      <w:tblStyleColBandSize w:val="1"/>
+    </w:tblPr>
+    <w:tblStylePr w:type="firstRow">
+      <w:rPr>
+        <w:rFonts w:asciiTheme="majorHAnsi" w:eastAsiaTheme="majorEastAsia" w:hAnsiTheme="majorHAnsi" w:cstheme="majorBidi"/>
+        <w:i/>
+        <w:iCs/>
+        <w:sz w:val="26"/>
+      </w:rPr>
+      <w:tblPr/>
+      <w:tcPr>
+        <w:tcBorders>
+          <w:bottom w:val="single" w:sz="4" w:space="0" w:color="7F7F7F" w:themeColor="text1" w:themeTint="80"/>
+        </w:tcBorders>
+        <w:shd w:val="clear" w:color="auto" w:fill="FFFFFF" w:themeFill="background1"/>
+      </w:tcPr>
+    </w:tblStylePr>
+    <w:tblStylePr w:type="lastRow">
+      <w:rPr>
+        <w:rFonts w:asciiTheme="majorHAnsi" w:eastAsiaTheme="majorEastAsia" w:hAnsiTheme="majorHAnsi" w:cstheme="majorBidi"/>
+        <w:i/>
+        <w:iCs/>
+        <w:sz w:val="26"/>
+      </w:rPr>
+      <w:tblPr/>
+      <w:tcPr>
+        <w:tcBorders>
+          <w:top w:val="single" w:sz="4" w:space="0" w:color="7F7F7F" w:themeColor="text1" w:themeTint="80"/>
+        </w:tcBorders>
+        <w:shd w:val="clear" w:color="auto" w:fill="FFFFFF" w:themeFill="background1"/>
+      </w:tcPr>
+    </w:tblStylePr>
+    <w:tblStylePr w:type="firstCol">
+      <w:pPr>
+        <w:jc w:val="right"/>
+      </w:pPr>
+      <w:rPr>
+        <w:rFonts w:asciiTheme="majorHAnsi" w:eastAsiaTheme="majorEastAsia" w:hAnsiTheme="majorHAnsi" w:cstheme="majorBidi"/>
+        <w:i/>
+        <w:iCs/>
+        <w:sz w:val="26"/>
+      </w:rPr>
+      <w:tblPr/>
+      <w:tcPr>
+        <w:tcBorders>
+          <w:right w:val="single" w:sz="4" w:space="0" w:color="7F7F7F" w:themeColor="text1" w:themeTint="80"/>
+        </w:tcBorders>
+        <w:shd w:val="clear" w:color="auto" w:fill="FFFFFF" w:themeFill="background1"/>
+      </w:tcPr>
+    </w:tblStylePr>
+    <w:tblStylePr w:type="lastCol">
+      <w:rPr>
+        <w:rFonts w:asciiTheme="majorHAnsi" w:eastAsiaTheme="majorEastAsia" w:hAnsiTheme="majorHAnsi" w:cstheme="majorBidi"/>
+        <w:i/>
+        <w:iCs/>
+        <w:sz w:val="26"/>
+      </w:rPr>
+      <w:tblPr/>
+      <w:tcPr>
+        <w:tcBorders>
+          <w:left w:val="single" w:sz="4" w:space="0" w:color="7F7F7F" w:themeColor="text1" w:themeTint="80"/>
+        </w:tcBorders>
+        <w:shd w:val="clear" w:color="auto" w:fill="FFFFFF" w:themeFill="background1"/>
+      </w:tcPr>
+    </w:tblStylePr>
+    <w:tblStylePr w:type="band1Vert">
+      <w:tblPr/>
+      <w:tcPr>
+        <w:shd w:val="clear" w:color="auto" w:fill="F2F2F2" w:themeFill="background1" w:themeFillShade="F2"/>
+      </w:tcPr>
+    </w:tblStylePr>
+    <w:tblStylePr w:type="band1Horz">
+      <w:tblPr/>
+      <w:tcPr>
+        <w:shd w:val="clear" w:color="auto" w:fill="F2F2F2" w:themeFill="background1" w:themeFillShade="F2"/>
+      </w:tcPr>
+    </w:tblStylePr>
+    <w:tblStylePr w:type="neCell">
+      <w:tblPr/>
+      <w:tcPr>
+        <w:tcBorders>
+          <w:left w:val="nil"/>
+        </w:tcBorders>
+      </w:tcPr>
+    </w:tblStylePr>
+    <w:tblStylePr w:type="nwCell">
+      <w:tblPr/>
+      <w:tcPr>
+        <w:tcBorders>
+          <w:right w:val="nil"/>
+        </w:tcBorders>
+      </w:tcPr>
+    </w:tblStylePr>
+    <w:tblStylePr w:type="seCell">
+      <w:tblPr/>
+      <w:tcPr>
+        <w:tcBorders>
+          <w:left w:val="nil"/>
+        </w:tcBorders>
+      </w:tcPr>
+    </w:tblStylePr>
+    <w:tblStylePr w:type="swCell">
+      <w:tblPr/>
+      <w:tcPr>
+        <w:tcBorders>
+          <w:right w:val="nil"/>
+        </w:tcBorders>
+      </w:tcPr>
+    </w:tblStylePr>
+  </w:style>
+  <w:style w:type="table" w:styleId="PlainTable2">
+    <w:name w:val="Plain Table 2"/>
+    <w:basedOn w:val="TableNormal"/>
+    <w:uiPriority w:val="42"/>
+    <w:rsid w:val="00F2474C"/>
+    <w:tblPr>
+      <w:tblStyleRowBandSize w:val="1"/>
+      <w:tblStyleColBandSize w:val="1"/>
+      <w:tblBorders>
+        <w:top w:val="single" w:sz="4" w:space="0" w:color="7F7F7F" w:themeColor="text1" w:themeTint="80"/>
+        <w:bottom w:val="single" w:sz="4" w:space="0" w:color="7F7F7F" w:themeColor="text1" w:themeTint="80"/>
+      </w:tblBorders>
+    </w:tblPr>
+    <w:tblStylePr w:type="firstRow">
+      <w:rPr>
+        <w:b/>
+        <w:bCs/>
+      </w:rPr>
+      <w:tblPr/>
+      <w:tcPr>
+        <w:tcBorders>
+          <w:bottom w:val="single" w:sz="4" w:space="0" w:color="7F7F7F" w:themeColor="text1" w:themeTint="80"/>
+        </w:tcBorders>
+      </w:tcPr>
+    </w:tblStylePr>
+    <w:tblStylePr w:type="lastRow">
+      <w:rPr>
+        <w:b/>
+        <w:bCs/>
+      </w:rPr>
+      <w:tblPr/>
+      <w:tcPr>
+        <w:tcBorders>
+          <w:top w:val="single" w:sz="4" w:space="0" w:color="7F7F7F" w:themeColor="text1" w:themeTint="80"/>
+        </w:tcBorders>
+      </w:tcPr>
+    </w:tblStylePr>
+    <w:tblStylePr w:type="firstCol">
+      <w:rPr>
+        <w:b/>
+        <w:bCs/>
+      </w:rPr>
+    </w:tblStylePr>
+    <w:tblStylePr w:type="lastCol">
+      <w:rPr>
+        <w:b/>
+        <w:bCs/>
+      </w:rPr>
+    </w:tblStylePr>
+    <w:tblStylePr w:type="band1Vert">
+      <w:tblPr/>
+      <w:tcPr>
+        <w:tcBorders>
+          <w:left w:val="single" w:sz="4" w:space="0" w:color="7F7F7F" w:themeColor="text1" w:themeTint="80"/>
+          <w:right w:val="single" w:sz="4" w:space="0" w:color="7F7F7F" w:themeColor="text1" w:themeTint="80"/>
+        </w:tcBorders>
+      </w:tcPr>
+    </w:tblStylePr>
+    <w:tblStylePr w:type="band2Vert">
+      <w:tblPr/>
+      <w:tcPr>
+        <w:tcBorders>
+          <w:left w:val="single" w:sz="4" w:space="0" w:color="7F7F7F" w:themeColor="text1" w:themeTint="80"/>
+          <w:right w:val="single" w:sz="4" w:space="0" w:color="7F7F7F" w:themeColor="text1" w:themeTint="80"/>
+        </w:tcBorders>
+      </w:tcPr>
+    </w:tblStylePr>
+    <w:tblStylePr w:type="band1Horz">
+      <w:tblPr/>
+      <w:tcPr>
+        <w:tcBorders>
+          <w:top w:val="single" w:sz="4" w:space="0" w:color="7F7F7F" w:themeColor="text1" w:themeTint="80"/>
+          <w:bottom w:val="single" w:sz="4" w:space="0" w:color="7F7F7F" w:themeColor="text1" w:themeTint="80"/>
+        </w:tcBorders>
+      </w:tcPr>
+    </w:tblStylePr>
+  </w:style>
+  <w:style w:type="table" w:styleId="PlainTable1">
+    <w:name w:val="Plain Table 1"/>
+    <w:basedOn w:val="TableNormal"/>
+    <w:uiPriority w:val="41"/>
+    <w:rsid w:val="00F2474C"/>
+    <w:tblPr>
+      <w:tblStyleRowBandSize w:val="1"/>
+      <w:tblStyleColBandSize w:val="1"/>
+      <w:tblBorders>
+        <w:top w:val="single" w:sz="4" w:space="0" w:color="BFBFBF" w:themeColor="background1" w:themeShade="BF"/>
+        <w:left w:val="single" w:sz="4" w:space="0" w:color="BFBFBF" w:themeColor="background1" w:themeShade="BF"/>
+        <w:bottom w:val="single" w:sz="4" w:space="0" w:color="BFBFBF" w:themeColor="background1" w:themeShade="BF"/>
+        <w:right w:val="single" w:sz="4" w:space="0" w:color="BFBFBF" w:themeColor="background1" w:themeShade="BF"/>
+        <w:insideH w:val="single" w:sz="4" w:space="0" w:color="BFBFBF" w:themeColor="background1" w:themeShade="BF"/>
+        <w:insideV w:val="single" w:sz="4" w:space="0" w:color="BFBFBF" w:themeColor="background1" w:themeShade="BF"/>
+      </w:tblBorders>
+    </w:tblPr>
+    <w:tblStylePr w:type="firstRow">
+      <w:rPr>
+        <w:b/>
+        <w:bCs/>
+      </w:rPr>
+    </w:tblStylePr>
+    <w:tblStylePr w:type="lastRow">
+      <w:rPr>
+        <w:b/>
+        <w:bCs/>
+      </w:rPr>
+      <w:tblPr/>
+      <w:tcPr>
+        <w:tcBorders>
+          <w:top w:val="double" w:sz="4" w:space="0" w:color="BFBFBF" w:themeColor="background1" w:themeShade="BF"/>
+        </w:tcBorders>
+      </w:tcPr>
+    </w:tblStylePr>
+    <w:tblStylePr w:type="firstCol">
+      <w:rPr>
+        <w:b/>
+        <w:bCs/>
+      </w:rPr>
+    </w:tblStylePr>
+    <w:tblStylePr w:type="lastCol">
+      <w:rPr>
+        <w:b/>
+        <w:bCs/>
+      </w:rPr>
+    </w:tblStylePr>
+    <w:tblStylePr w:type="band1Vert">
+      <w:tblPr/>
+      <w:tcPr>
+        <w:shd w:val="clear" w:color="auto" w:fill="F2F2F2" w:themeFill="background1" w:themeFillShade="F2"/>
+      </w:tcPr>
+    </w:tblStylePr>
+    <w:tblStylePr w:type="band1Horz">
+      <w:tblPr/>
+      <w:tcPr>
+        <w:shd w:val="clear" w:color="auto" w:fill="F2F2F2" w:themeFill="background1" w:themeFillShade="F2"/>
+      </w:tcPr>
+    </w:tblStylePr>
+  </w:style>
 </w:styles>
 </file>
 

</xml_diff>